<commit_message>
Added paragraph about throwing french fries, milkshakes, and other foods/drinks
</commit_message>
<xml_diff>
--- a/Documents/SixGuys_Deliverable_0_ProjectDescription_template.docx
+++ b/Documents/SixGuys_Deliverable_0_ProjectDescription_template.docx
@@ -1,6 +1,6 @@
 
 <file path=word/document.xml><?xml version="1.0" encoding="utf-8"?>
-<w:document xmlns:wpc="http://schemas.microsoft.com/office/word/2010/wordprocessingCanvas" xmlns:cx="http://schemas.microsoft.com/office/drawing/2014/chartex" xmlns:cx1="http://schemas.microsoft.com/office/drawing/2015/9/8/chartex" xmlns:cx2="http://schemas.microsoft.com/office/drawing/2015/10/21/chartex" xmlns:mc="http://schemas.openxmlformats.org/markup-compatibility/2006" xmlns:o="urn:schemas-microsoft-com:office:office" xmlns:r="http://schemas.openxmlformats.org/officeDocument/2006/relationships" xmlns:m="http://schemas.openxmlformats.org/officeDocument/2006/math" xmlns:v="urn:schemas-microsoft-com:vml" xmlns:wp14="http://schemas.microsoft.com/office/word/2010/wordprocessingDrawing" xmlns:wp="http://schemas.openxmlformats.org/drawingml/2006/wordprocessingDrawing" xmlns:w10="urn:schemas-microsoft-com:office:word" xmlns:w="http://schemas.openxmlformats.org/wordprocessingml/2006/main" xmlns:w14="http://schemas.microsoft.com/office/word/2010/wordml" xmlns:w15="http://schemas.microsoft.com/office/word/2012/wordml" xmlns:w16se="http://schemas.microsoft.com/office/word/2015/wordml/symex" xmlns:wpg="http://schemas.microsoft.com/office/word/2010/wordprocessingGroup" xmlns:wpi="http://schemas.microsoft.com/office/word/2010/wordprocessingInk" xmlns:wne="http://schemas.microsoft.com/office/word/2006/wordml" xmlns:wps="http://schemas.microsoft.com/office/word/2010/wordprocessingShape" mc:Ignorable="w14 w15 w16se wp14">
+<w:document xmlns:wpc="http://schemas.microsoft.com/office/word/2010/wordprocessingCanvas" xmlns:cx="http://schemas.microsoft.com/office/drawing/2014/chartex" xmlns:cx1="http://schemas.microsoft.com/office/drawing/2015/9/8/chartex" xmlns:cx2="http://schemas.microsoft.com/office/drawing/2015/10/21/chartex" xmlns:cx3="http://schemas.microsoft.com/office/drawing/2016/5/9/chartex" xmlns:cx4="http://schemas.microsoft.com/office/drawing/2016/5/10/chartex" xmlns:cx5="http://schemas.microsoft.com/office/drawing/2016/5/11/chartex" xmlns:cx6="http://schemas.microsoft.com/office/drawing/2016/5/12/chartex" xmlns:cx7="http://schemas.microsoft.com/office/drawing/2016/5/13/chartex" xmlns:cx8="http://schemas.microsoft.com/office/drawing/2016/5/14/chartex" xmlns:mc="http://schemas.openxmlformats.org/markup-compatibility/2006" xmlns:aink="http://schemas.microsoft.com/office/drawing/2016/ink" xmlns:am3d="http://schemas.microsoft.com/office/drawing/2017/model3d" xmlns:o="urn:schemas-microsoft-com:office:office" xmlns:r="http://schemas.openxmlformats.org/officeDocument/2006/relationships" xmlns:m="http://schemas.openxmlformats.org/officeDocument/2006/math" xmlns:v="urn:schemas-microsoft-com:vml" xmlns:wp14="http://schemas.microsoft.com/office/word/2010/wordprocessingDrawing" xmlns:wp="http://schemas.openxmlformats.org/drawingml/2006/wordprocessingDrawing" xmlns:w10="urn:schemas-microsoft-com:office:word" xmlns:w="http://schemas.openxmlformats.org/wordprocessingml/2006/main" xmlns:w14="http://schemas.microsoft.com/office/word/2010/wordml" xmlns:w15="http://schemas.microsoft.com/office/word/2012/wordml" xmlns:w16cid="http://schemas.microsoft.com/office/word/2016/wordml/cid" xmlns:w16se="http://schemas.microsoft.com/office/word/2015/wordml/symex" xmlns:wpg="http://schemas.microsoft.com/office/word/2010/wordprocessingGroup" xmlns:wpi="http://schemas.microsoft.com/office/word/2010/wordprocessingInk" xmlns:wne="http://schemas.microsoft.com/office/word/2006/wordml" xmlns:wps="http://schemas.microsoft.com/office/word/2010/wordprocessingShape" mc:Ignorable="w14 w15 w16se w16cid wp14">
   <w:body>
     <w:p>
       <w:pPr>
@@ -91,7 +91,7 @@
               </wp:anchor>
             </w:drawing>
           </mc:Choice>
-          <mc:Fallback xmlns:w16cid="http://schemas.microsoft.com/office/word/2016/wordml/cid" xmlns:am3d="http://schemas.microsoft.com/office/drawing/2017/model3d" xmlns:aink="http://schemas.microsoft.com/office/drawing/2016/ink" xmlns:cx8="http://schemas.microsoft.com/office/drawing/2016/5/14/chartex" xmlns:cx7="http://schemas.microsoft.com/office/drawing/2016/5/13/chartex" xmlns:cx6="http://schemas.microsoft.com/office/drawing/2016/5/12/chartex" xmlns:cx5="http://schemas.microsoft.com/office/drawing/2016/5/11/chartex" xmlns:cx4="http://schemas.microsoft.com/office/drawing/2016/5/10/chartex" xmlns:cx3="http://schemas.microsoft.com/office/drawing/2016/5/9/chartex">
+          <mc:Fallback>
             <w:pict>
               <v:line w14:anchorId="096696CF" id="Straight Connector 2" o:spid="_x0000_s1026" style="position:absolute;z-index:251659264;visibility:visible;mso-wrap-style:square;mso-width-percent:0;mso-height-percent:0;mso-wrap-distance-left:9pt;mso-wrap-distance-top:0;mso-wrap-distance-right:9pt;mso-wrap-distance-bottom:0;mso-position-horizontal:right;mso-position-horizontal-relative:margin;mso-position-vertical:absolute;mso-position-vertical-relative:text;mso-width-percent:0;mso-height-percent:0;mso-width-relative:margin;mso-height-relative:margin" from="458.55pt,19.65pt" to="968.3pt,19.65pt" o:gfxdata="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" strokecolor="#214221" strokeweight="1.5pt">
                 <v:stroke joinstyle="miter"/>
@@ -309,8 +309,19 @@
                 <w:sz w:val="24"/>
                 <w:szCs w:val="24"/>
               </w:rPr>
-              <w:t>David Sincyr</w:t>
+              <w:t xml:space="preserve">David </w:t>
             </w:r>
+            <w:proofErr w:type="spellStart"/>
+            <w:r>
+              <w:rPr>
+                <w:rStyle w:val="g2"/>
+                <w:rFonts w:ascii="Arial Nova" w:hAnsi="Arial Nova" w:cs="Times New Roman"/>
+                <w:sz w:val="24"/>
+                <w:szCs w:val="24"/>
+              </w:rPr>
+              <w:t>Sincyr</w:t>
+            </w:r>
+            <w:proofErr w:type="spellEnd"/>
           </w:p>
         </w:tc>
       </w:tr>
@@ -349,8 +360,19 @@
                 <w:sz w:val="24"/>
                 <w:szCs w:val="24"/>
               </w:rPr>
-              <w:t>than Esber</w:t>
+              <w:t xml:space="preserve">than </w:t>
             </w:r>
+            <w:proofErr w:type="spellStart"/>
+            <w:r>
+              <w:rPr>
+                <w:rStyle w:val="g2"/>
+                <w:rFonts w:ascii="Arial Nova" w:hAnsi="Arial Nova" w:cs="Times New Roman"/>
+                <w:sz w:val="24"/>
+                <w:szCs w:val="24"/>
+              </w:rPr>
+              <w:t>Esber</w:t>
+            </w:r>
+            <w:proofErr w:type="spellEnd"/>
           </w:p>
           <w:p>
             <w:pPr>
@@ -574,113 +596,6 @@
         <w:rPr>
           <w:rFonts w:ascii="Arial Nova" w:hAnsi="Arial Nova" w:cs="Times New Roman"/>
           <w:b/>
-          <w:noProof/>
-          <w:sz w:val="24"/>
-          <w:szCs w:val="24"/>
-        </w:rPr>
-        <mc:AlternateContent>
-          <mc:Choice Requires="wps">
-            <w:drawing>
-              <wp:anchor distT="45720" distB="45720" distL="114300" distR="114300" simplePos="0" relativeHeight="251661312" behindDoc="0" locked="0" layoutInCell="1" allowOverlap="1" wp14:anchorId="71B53F8B" wp14:editId="65712F9F">
-                <wp:simplePos x="0" y="0"/>
-                <wp:positionH relativeFrom="column">
-                  <wp:posOffset>5014652</wp:posOffset>
-                </wp:positionH>
-                <wp:positionV relativeFrom="paragraph">
-                  <wp:posOffset>249901</wp:posOffset>
-                </wp:positionV>
-                <wp:extent cx="1215736" cy="1404620"/>
-                <wp:effectExtent l="0" t="0" r="3810" b="0"/>
-                <wp:wrapNone/>
-                <wp:docPr id="217" name="Text Box 2"/>
-                <wp:cNvGraphicFramePr>
-                  <a:graphicFrameLocks xmlns:a="http://schemas.openxmlformats.org/drawingml/2006/main"/>
-                </wp:cNvGraphicFramePr>
-                <a:graphic xmlns:a="http://schemas.openxmlformats.org/drawingml/2006/main">
-                  <a:graphicData uri="http://schemas.microsoft.com/office/word/2010/wordprocessingShape">
-                    <wps:wsp>
-                      <wps:cNvSpPr txBox="1">
-                        <a:spLocks noChangeArrowheads="1"/>
-                      </wps:cNvSpPr>
-                      <wps:spPr bwMode="auto">
-                        <a:xfrm>
-                          <a:off x="0" y="0"/>
-                          <a:ext cx="1215736" cy="1404620"/>
-                        </a:xfrm>
-                        <a:prstGeom prst="rect">
-                          <a:avLst/>
-                        </a:prstGeom>
-                        <a:solidFill>
-                          <a:srgbClr val="FFFFFF"/>
-                        </a:solidFill>
-                        <a:ln w="9525">
-                          <a:noFill/>
-                          <a:miter lim="800000"/>
-                          <a:headEnd/>
-                          <a:tailEnd/>
-                        </a:ln>
-                      </wps:spPr>
-                      <wps:txbx>
-                        <w:txbxContent>
-                          <w:p>
-                            <w:pPr>
-                              <w:rPr>
-                                <w:rFonts w:ascii="Arial Nova" w:hAnsi="Arial Nova"/>
-                                <w:b/>
-                                <w:bCs/>
-                                <w:sz w:val="24"/>
-                                <w:szCs w:val="24"/>
-                              </w:rPr>
-                            </w:pPr>
-                          </w:p>
-                        </w:txbxContent>
-                      </wps:txbx>
-                      <wps:bodyPr rot="0" vert="horz" wrap="square" lIns="91440" tIns="45720" rIns="91440" bIns="45720" anchor="t" anchorCtr="0">
-                        <a:spAutoFit/>
-                      </wps:bodyPr>
-                    </wps:wsp>
-                  </a:graphicData>
-                </a:graphic>
-                <wp14:sizeRelH relativeFrom="margin">
-                  <wp14:pctWidth>0</wp14:pctWidth>
-                </wp14:sizeRelH>
-                <wp14:sizeRelV relativeFrom="margin">
-                  <wp14:pctHeight>20000</wp14:pctHeight>
-                </wp14:sizeRelV>
-              </wp:anchor>
-            </w:drawing>
-          </mc:Choice>
-          <mc:Fallback xmlns:w16cid="http://schemas.microsoft.com/office/word/2016/wordml/cid" xmlns:am3d="http://schemas.microsoft.com/office/drawing/2017/model3d" xmlns:aink="http://schemas.microsoft.com/office/drawing/2016/ink" xmlns:cx8="http://schemas.microsoft.com/office/drawing/2016/5/14/chartex" xmlns:cx7="http://schemas.microsoft.com/office/drawing/2016/5/13/chartex" xmlns:cx6="http://schemas.microsoft.com/office/drawing/2016/5/12/chartex" xmlns:cx5="http://schemas.microsoft.com/office/drawing/2016/5/11/chartex" xmlns:cx4="http://schemas.microsoft.com/office/drawing/2016/5/10/chartex" xmlns:cx3="http://schemas.microsoft.com/office/drawing/2016/5/9/chartex">
-            <w:pict>
-              <v:shapetype w14:anchorId="71B53F8B" id="_x0000_t202" coordsize="21600,21600" o:spt="202" path="m,l,21600r21600,l21600,xe">
-                <v:stroke joinstyle="miter"/>
-                <v:path gradientshapeok="t" o:connecttype="rect"/>
-              </v:shapetype>
-              <v:shape id="Text Box 2" o:spid="_x0000_s1026" type="#_x0000_t202" style="position:absolute;margin-left:394.85pt;margin-top:19.7pt;width:95.75pt;height:110.6pt;z-index:251661312;visibility:visible;mso-wrap-style:square;mso-width-percent:0;mso-height-percent:200;mso-wrap-distance-left:9pt;mso-wrap-distance-top:3.6pt;mso-wrap-distance-right:9pt;mso-wrap-distance-bottom:3.6pt;mso-position-horizontal:absolute;mso-position-horizontal-relative:text;mso-position-vertical:absolute;mso-position-vertical-relative:text;mso-width-percent:0;mso-height-percent:200;mso-width-relative:margin;mso-height-relative:margin;v-text-anchor:top" o:gfxdata="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" stroked="f">
-                <v:textbox style="mso-fit-shape-to-text:t">
-                  <w:txbxContent>
-                    <w:p>
-                      <w:pPr>
-                        <w:rPr>
-                          <w:rFonts w:ascii="Arial Nova" w:hAnsi="Arial Nova"/>
-                          <w:b/>
-                          <w:bCs/>
-                          <w:sz w:val="24"/>
-                          <w:szCs w:val="24"/>
-                        </w:rPr>
-                      </w:pPr>
-                    </w:p>
-                  </w:txbxContent>
-                </v:textbox>
-              </v:shape>
-            </w:pict>
-          </mc:Fallback>
-        </mc:AlternateContent>
-      </w:r>
-      <w:r>
-        <w:rPr>
-          <w:rFonts w:ascii="Arial Nova" w:hAnsi="Arial Nova" w:cs="Times New Roman"/>
-          <w:b/>
           <w:sz w:val="24"/>
           <w:szCs w:val="24"/>
         </w:rPr>
@@ -776,34 +691,6 @@
     </w:p>
     <w:p>
       <w:pPr>
-        <w:rPr>
-          <w:rFonts w:ascii="Arial Nova" w:hAnsi="Arial Nova" w:cs="Times New Roman"/>
-          <w:b/>
-          <w:sz w:val="24"/>
-          <w:szCs w:val="24"/>
-        </w:rPr>
-      </w:pPr>
-      <w:r>
-        <w:rPr>
-          <w:rFonts w:ascii="Arial Nova" w:hAnsi="Arial Nova" w:cs="Times New Roman"/>
-          <w:b/>
-          <w:sz w:val="24"/>
-          <w:szCs w:val="24"/>
-        </w:rPr>
-        <w:t>Application description:</w:t>
-      </w:r>
-      <w:r>
-        <w:rPr>
-          <w:rFonts w:ascii="Arial Nova" w:hAnsi="Arial Nova" w:cs="Times New Roman"/>
-          <w:b/>
-          <w:sz w:val="24"/>
-          <w:szCs w:val="24"/>
-        </w:rPr>
-        <w:t xml:space="preserve"> </w:t>
-      </w:r>
-    </w:p>
-    <w:p>
-      <w:pPr>
         <w:ind w:firstLine="720"/>
         <w:rPr>
           <w:rFonts w:ascii="Arial Nova" w:hAnsi="Arial Nova" w:cs="Times New Roman"/>
@@ -817,122 +704,185 @@
           <w:sz w:val="24"/>
           <w:szCs w:val="24"/>
         </w:rPr>
-        <w:t>Name TBD</w:t>
-      </w:r>
-      <w:r>
-        <w:rPr>
-          <w:rFonts w:ascii="Arial Nova" w:hAnsi="Arial Nova" w:cs="Times New Roman"/>
-          <w:sz w:val="24"/>
-          <w:szCs w:val="24"/>
-        </w:rPr>
-        <w:t xml:space="preserve"> is a two-dimensional side scroller.</w:t>
-      </w:r>
-      <w:r>
-        <w:rPr>
-          <w:rFonts w:ascii="Arial Nova" w:hAnsi="Arial Nova" w:cs="Times New Roman"/>
-          <w:sz w:val="24"/>
-          <w:szCs w:val="24"/>
-        </w:rPr>
-        <w:t xml:space="preserve"> </w:t>
-      </w:r>
-      <w:r>
-        <w:rPr>
-          <w:rFonts w:ascii="Arial Nova" w:hAnsi="Arial Nova" w:cs="Times New Roman"/>
-          <w:sz w:val="24"/>
-          <w:szCs w:val="24"/>
-        </w:rPr>
-        <w:t xml:space="preserve">The player views the playable character from a side angle. The character will move from left to right as well as up or down across the screen. </w:t>
-      </w:r>
-    </w:p>
-    <w:p>
-      <w:pPr>
-        <w:ind w:firstLine="720"/>
-        <w:rPr>
-          <w:rFonts w:ascii="Arial Nova" w:hAnsi="Arial Nova" w:cs="Times New Roman"/>
-          <w:sz w:val="24"/>
-          <w:szCs w:val="24"/>
-        </w:rPr>
-      </w:pPr>
-      <w:r>
-        <w:rPr>
-          <w:rFonts w:ascii="Arial Nova" w:hAnsi="Arial Nova" w:cs="Times New Roman"/>
-          <w:sz w:val="24"/>
-          <w:szCs w:val="24"/>
-        </w:rPr>
-        <w:t xml:space="preserve">The theme </w:t>
-      </w:r>
-      <w:r>
-        <w:rPr>
-          <w:rFonts w:ascii="Arial Nova" w:hAnsi="Arial Nova" w:cs="Times New Roman"/>
-          <w:sz w:val="24"/>
-          <w:szCs w:val="24"/>
-        </w:rPr>
-        <w:t xml:space="preserve">will be food oriented with the main character being a burger. </w:t>
-      </w:r>
-      <w:r>
-        <w:rPr>
-          <w:rFonts w:ascii="Arial Nova" w:hAnsi="Arial Nova" w:cs="Times New Roman"/>
-          <w:sz w:val="24"/>
-          <w:szCs w:val="24"/>
-        </w:rPr>
-        <w:t>The levels may include a kitchen, city streets, a park with humans and animals.</w:t>
-      </w:r>
-    </w:p>
-    <w:p>
-      <w:pPr>
-        <w:rPr>
-          <w:rFonts w:ascii="Arial Nova" w:hAnsi="Arial Nova" w:cs="Times New Roman"/>
-          <w:b/>
-          <w:sz w:val="24"/>
-          <w:szCs w:val="24"/>
-        </w:rPr>
-      </w:pPr>
-      <w:r>
-        <w:rPr>
-          <w:rFonts w:ascii="Arial Nova" w:hAnsi="Arial Nova" w:cs="Times New Roman"/>
-          <w:b/>
-          <w:sz w:val="24"/>
-          <w:szCs w:val="24"/>
-        </w:rPr>
-        <w:t>General overview of Similar apps:</w:t>
-      </w:r>
-      <w:r>
-        <w:rPr>
-          <w:rFonts w:ascii="Arial Nova" w:hAnsi="Arial Nova" w:cs="Times New Roman"/>
-          <w:b/>
-          <w:sz w:val="24"/>
-          <w:szCs w:val="24"/>
-        </w:rPr>
-        <w:t xml:space="preserve"> </w:t>
-      </w:r>
-    </w:p>
-    <w:p>
-      <w:pPr>
-        <w:rPr>
-          <w:rFonts w:ascii="Arial Nova" w:hAnsi="Arial Nova" w:cs="Times New Roman"/>
-          <w:sz w:val="24"/>
-          <w:szCs w:val="24"/>
-        </w:rPr>
-      </w:pPr>
-      <w:r>
-        <w:rPr>
-          <w:rFonts w:ascii="Arial Nova" w:hAnsi="Arial Nova" w:cs="Times New Roman"/>
-          <w:b/>
-          <w:sz w:val="24"/>
-          <w:szCs w:val="24"/>
-        </w:rPr>
-        <w:tab/>
-      </w:r>
-      <w:r>
-        <w:rPr>
-          <w:rFonts w:ascii="Arial Nova" w:hAnsi="Arial Nova" w:cs="Times New Roman"/>
-          <w:sz w:val="24"/>
-          <w:szCs w:val="24"/>
-        </w:rPr>
-        <w:t xml:space="preserve">Cuphead, Mario series, </w:t>
+        <w:t xml:space="preserve">The player will be able to throw different types of foods and drinks at enemies to defeat them.  Foods such as French fries and chicken tenders will be available to be thrown by the player.  Drinks could include milkshakes or sodas and tossing a drink would create a slippery spot near the enemy causing them to trip.  A lettuce </w:t>
+      </w:r>
+      <w:r>
+        <w:rPr>
+          <w:rFonts w:ascii="Arial Nova" w:hAnsi="Arial Nova" w:cs="Times New Roman"/>
+          <w:sz w:val="24"/>
+          <w:szCs w:val="24"/>
+        </w:rPr>
+        <w:t xml:space="preserve">wrap can be unlocked in later levels and throwing this wrap will tangle an enemy up allowing the player to walk right by unharmed. </w:t>
       </w:r>
       <w:bookmarkStart w:id="0" w:name="_GoBack"/>
       <w:bookmarkEnd w:id="0"/>
+    </w:p>
+    <w:p>
+      <w:pPr>
+        <w:rPr>
+          <w:rFonts w:ascii="Arial Nova" w:hAnsi="Arial Nova" w:cs="Times New Roman"/>
+          <w:b/>
+          <w:sz w:val="24"/>
+          <w:szCs w:val="24"/>
+        </w:rPr>
+      </w:pPr>
+      <w:r>
+        <w:rPr>
+          <w:rFonts w:ascii="Arial Nova" w:hAnsi="Arial Nova" w:cs="Times New Roman"/>
+          <w:b/>
+          <w:sz w:val="24"/>
+          <w:szCs w:val="24"/>
+        </w:rPr>
+        <w:t>Application description:</w:t>
+      </w:r>
+      <w:r>
+        <w:rPr>
+          <w:rFonts w:ascii="Arial Nova" w:hAnsi="Arial Nova" w:cs="Times New Roman"/>
+          <w:b/>
+          <w:sz w:val="24"/>
+          <w:szCs w:val="24"/>
+        </w:rPr>
+        <w:t xml:space="preserve"> </w:t>
+      </w:r>
+    </w:p>
+    <w:p>
+      <w:pPr>
+        <w:ind w:firstLine="720"/>
+        <w:rPr>
+          <w:rFonts w:ascii="Arial Nova" w:hAnsi="Arial Nova" w:cs="Times New Roman"/>
+          <w:sz w:val="24"/>
+          <w:szCs w:val="24"/>
+        </w:rPr>
+      </w:pPr>
+      <w:r>
+        <w:rPr>
+          <w:rFonts w:ascii="Arial Nova" w:hAnsi="Arial Nova" w:cs="Times New Roman"/>
+          <w:sz w:val="24"/>
+          <w:szCs w:val="24"/>
+        </w:rPr>
+        <w:t>Name TBD</w:t>
+      </w:r>
+      <w:r>
+        <w:rPr>
+          <w:rFonts w:ascii="Arial Nova" w:hAnsi="Arial Nova" w:cs="Times New Roman"/>
+          <w:sz w:val="24"/>
+          <w:szCs w:val="24"/>
+        </w:rPr>
+        <w:t xml:space="preserve"> is a two-dimensional side scroller.</w:t>
+      </w:r>
+      <w:r>
+        <w:rPr>
+          <w:rFonts w:ascii="Arial Nova" w:hAnsi="Arial Nova" w:cs="Times New Roman"/>
+          <w:sz w:val="24"/>
+          <w:szCs w:val="24"/>
+        </w:rPr>
+        <w:t xml:space="preserve"> </w:t>
+      </w:r>
+      <w:r>
+        <w:rPr>
+          <w:rFonts w:ascii="Arial Nova" w:hAnsi="Arial Nova" w:cs="Times New Roman"/>
+          <w:sz w:val="24"/>
+          <w:szCs w:val="24"/>
+        </w:rPr>
+        <w:t xml:space="preserve">The player views the playable character from a side angle. The character will move from left to right as well as up or down across the screen. </w:t>
+      </w:r>
+    </w:p>
+    <w:p>
+      <w:pPr>
+        <w:ind w:firstLine="720"/>
+        <w:rPr>
+          <w:rFonts w:ascii="Arial Nova" w:hAnsi="Arial Nova" w:cs="Times New Roman"/>
+          <w:sz w:val="24"/>
+          <w:szCs w:val="24"/>
+        </w:rPr>
+      </w:pPr>
+      <w:r>
+        <w:rPr>
+          <w:rFonts w:ascii="Arial Nova" w:hAnsi="Arial Nova" w:cs="Times New Roman"/>
+          <w:sz w:val="24"/>
+          <w:szCs w:val="24"/>
+        </w:rPr>
+        <w:t xml:space="preserve">The theme </w:t>
+      </w:r>
+      <w:r>
+        <w:rPr>
+          <w:rFonts w:ascii="Arial Nova" w:hAnsi="Arial Nova" w:cs="Times New Roman"/>
+          <w:sz w:val="24"/>
+          <w:szCs w:val="24"/>
+        </w:rPr>
+        <w:t xml:space="preserve">will be food oriented with the main character being a burger. </w:t>
+      </w:r>
+      <w:r>
+        <w:rPr>
+          <w:rFonts w:ascii="Arial Nova" w:hAnsi="Arial Nova" w:cs="Times New Roman"/>
+          <w:sz w:val="24"/>
+          <w:szCs w:val="24"/>
+        </w:rPr>
+        <w:t>The levels may include a kitchen, city streets, a park with humans and animals.</w:t>
+      </w:r>
+    </w:p>
+    <w:p>
+      <w:pPr>
+        <w:rPr>
+          <w:rFonts w:ascii="Arial Nova" w:hAnsi="Arial Nova" w:cs="Times New Roman"/>
+          <w:b/>
+          <w:sz w:val="24"/>
+          <w:szCs w:val="24"/>
+        </w:rPr>
+      </w:pPr>
+      <w:r>
+        <w:rPr>
+          <w:rFonts w:ascii="Arial Nova" w:hAnsi="Arial Nova" w:cs="Times New Roman"/>
+          <w:b/>
+          <w:sz w:val="24"/>
+          <w:szCs w:val="24"/>
+        </w:rPr>
+        <w:lastRenderedPageBreak/>
+        <w:t>General overview of Similar apps:</w:t>
+      </w:r>
+      <w:r>
+        <w:rPr>
+          <w:rFonts w:ascii="Arial Nova" w:hAnsi="Arial Nova" w:cs="Times New Roman"/>
+          <w:b/>
+          <w:sz w:val="24"/>
+          <w:szCs w:val="24"/>
+        </w:rPr>
+        <w:t xml:space="preserve"> </w:t>
+      </w:r>
+    </w:p>
+    <w:p>
+      <w:pPr>
+        <w:rPr>
+          <w:rFonts w:ascii="Arial Nova" w:hAnsi="Arial Nova" w:cs="Times New Roman"/>
+          <w:sz w:val="24"/>
+          <w:szCs w:val="24"/>
+        </w:rPr>
+      </w:pPr>
+      <w:r>
+        <w:rPr>
+          <w:rFonts w:ascii="Arial Nova" w:hAnsi="Arial Nova" w:cs="Times New Roman"/>
+          <w:b/>
+          <w:sz w:val="24"/>
+          <w:szCs w:val="24"/>
+        </w:rPr>
+        <w:tab/>
+      </w:r>
+      <w:r>
+        <w:rPr>
+          <w:rFonts w:ascii="Arial Nova" w:hAnsi="Arial Nova" w:cs="Times New Roman"/>
+          <w:sz w:val="24"/>
+          <w:szCs w:val="24"/>
+        </w:rPr>
+        <w:t xml:space="preserve">Cuphead, Mario series, </w:t>
+      </w:r>
+      <w:r>
+        <w:rPr>
+          <w:rFonts w:ascii="Arial Nova" w:hAnsi="Arial Nova" w:cs="Times New Roman"/>
+          <w:sz w:val="24"/>
+          <w:szCs w:val="24"/>
+        </w:rPr>
+        <w:t>Contra</w:t>
+      </w:r>
     </w:p>
     <w:p>
       <w:pPr>
@@ -975,7 +925,7 @@
 </file>
 
 <file path=word/endnotes.xml><?xml version="1.0" encoding="utf-8"?>
-<w:endnotes xmlns:wpc="http://schemas.microsoft.com/office/word/2010/wordprocessingCanvas" xmlns:cx="http://schemas.microsoft.com/office/drawing/2014/chartex" xmlns:cx1="http://schemas.microsoft.com/office/drawing/2015/9/8/chartex" xmlns:cx2="http://schemas.microsoft.com/office/drawing/2015/10/21/chartex" xmlns:mc="http://schemas.openxmlformats.org/markup-compatibility/2006" xmlns:o="urn:schemas-microsoft-com:office:office" xmlns:r="http://schemas.openxmlformats.org/officeDocument/2006/relationships" xmlns:m="http://schemas.openxmlformats.org/officeDocument/2006/math" xmlns:v="urn:schemas-microsoft-com:vml" xmlns:wp14="http://schemas.microsoft.com/office/word/2010/wordprocessingDrawing" xmlns:wp="http://schemas.openxmlformats.org/drawingml/2006/wordprocessingDrawing" xmlns:w10="urn:schemas-microsoft-com:office:word" xmlns:w="http://schemas.openxmlformats.org/wordprocessingml/2006/main" xmlns:w14="http://schemas.microsoft.com/office/word/2010/wordml" xmlns:w15="http://schemas.microsoft.com/office/word/2012/wordml" xmlns:w16se="http://schemas.microsoft.com/office/word/2015/wordml/symex" xmlns:wpg="http://schemas.microsoft.com/office/word/2010/wordprocessingGroup" xmlns:wpi="http://schemas.microsoft.com/office/word/2010/wordprocessingInk" xmlns:wne="http://schemas.microsoft.com/office/word/2006/wordml" xmlns:wps="http://schemas.microsoft.com/office/word/2010/wordprocessingShape" mc:Ignorable="w14 w15 w16se wp14">
+<w:endnotes xmlns:wpc="http://schemas.microsoft.com/office/word/2010/wordprocessingCanvas" xmlns:cx="http://schemas.microsoft.com/office/drawing/2014/chartex" xmlns:cx1="http://schemas.microsoft.com/office/drawing/2015/9/8/chartex" xmlns:cx2="http://schemas.microsoft.com/office/drawing/2015/10/21/chartex" xmlns:cx3="http://schemas.microsoft.com/office/drawing/2016/5/9/chartex" xmlns:cx4="http://schemas.microsoft.com/office/drawing/2016/5/10/chartex" xmlns:cx5="http://schemas.microsoft.com/office/drawing/2016/5/11/chartex" xmlns:cx6="http://schemas.microsoft.com/office/drawing/2016/5/12/chartex" xmlns:cx7="http://schemas.microsoft.com/office/drawing/2016/5/13/chartex" xmlns:cx8="http://schemas.microsoft.com/office/drawing/2016/5/14/chartex" xmlns:mc="http://schemas.openxmlformats.org/markup-compatibility/2006" xmlns:aink="http://schemas.microsoft.com/office/drawing/2016/ink" xmlns:am3d="http://schemas.microsoft.com/office/drawing/2017/model3d" xmlns:o="urn:schemas-microsoft-com:office:office" xmlns:r="http://schemas.openxmlformats.org/officeDocument/2006/relationships" xmlns:m="http://schemas.openxmlformats.org/officeDocument/2006/math" xmlns:v="urn:schemas-microsoft-com:vml" xmlns:wp14="http://schemas.microsoft.com/office/word/2010/wordprocessingDrawing" xmlns:wp="http://schemas.openxmlformats.org/drawingml/2006/wordprocessingDrawing" xmlns:w10="urn:schemas-microsoft-com:office:word" xmlns:w="http://schemas.openxmlformats.org/wordprocessingml/2006/main" xmlns:w14="http://schemas.microsoft.com/office/word/2010/wordml" xmlns:w15="http://schemas.microsoft.com/office/word/2012/wordml" xmlns:w16cid="http://schemas.microsoft.com/office/word/2016/wordml/cid" xmlns:w16se="http://schemas.microsoft.com/office/word/2015/wordml/symex" xmlns:wpg="http://schemas.microsoft.com/office/word/2010/wordprocessingGroup" xmlns:wpi="http://schemas.microsoft.com/office/word/2010/wordprocessingInk" xmlns:wne="http://schemas.microsoft.com/office/word/2006/wordml" xmlns:wps="http://schemas.microsoft.com/office/word/2010/wordprocessingShape" mc:Ignorable="w14 w15 w16se w16cid wp14">
   <w:endnote w:type="separator" w:id="-1">
     <w:p>
       <w:pPr>
@@ -1000,7 +950,7 @@
 </file>
 
 <file path=word/footnotes.xml><?xml version="1.0" encoding="utf-8"?>
-<w:footnotes xmlns:wpc="http://schemas.microsoft.com/office/word/2010/wordprocessingCanvas" xmlns:cx="http://schemas.microsoft.com/office/drawing/2014/chartex" xmlns:cx1="http://schemas.microsoft.com/office/drawing/2015/9/8/chartex" xmlns:cx2="http://schemas.microsoft.com/office/drawing/2015/10/21/chartex" xmlns:mc="http://schemas.openxmlformats.org/markup-compatibility/2006" xmlns:o="urn:schemas-microsoft-com:office:office" xmlns:r="http://schemas.openxmlformats.org/officeDocument/2006/relationships" xmlns:m="http://schemas.openxmlformats.org/officeDocument/2006/math" xmlns:v="urn:schemas-microsoft-com:vml" xmlns:wp14="http://schemas.microsoft.com/office/word/2010/wordprocessingDrawing" xmlns:wp="http://schemas.openxmlformats.org/drawingml/2006/wordprocessingDrawing" xmlns:w10="urn:schemas-microsoft-com:office:word" xmlns:w="http://schemas.openxmlformats.org/wordprocessingml/2006/main" xmlns:w14="http://schemas.microsoft.com/office/word/2010/wordml" xmlns:w15="http://schemas.microsoft.com/office/word/2012/wordml" xmlns:w16se="http://schemas.microsoft.com/office/word/2015/wordml/symex" xmlns:wpg="http://schemas.microsoft.com/office/word/2010/wordprocessingGroup" xmlns:wpi="http://schemas.microsoft.com/office/word/2010/wordprocessingInk" xmlns:wne="http://schemas.microsoft.com/office/word/2006/wordml" xmlns:wps="http://schemas.microsoft.com/office/word/2010/wordprocessingShape" mc:Ignorable="w14 w15 w16se wp14">
+<w:footnotes xmlns:wpc="http://schemas.microsoft.com/office/word/2010/wordprocessingCanvas" xmlns:cx="http://schemas.microsoft.com/office/drawing/2014/chartex" xmlns:cx1="http://schemas.microsoft.com/office/drawing/2015/9/8/chartex" xmlns:cx2="http://schemas.microsoft.com/office/drawing/2015/10/21/chartex" xmlns:cx3="http://schemas.microsoft.com/office/drawing/2016/5/9/chartex" xmlns:cx4="http://schemas.microsoft.com/office/drawing/2016/5/10/chartex" xmlns:cx5="http://schemas.microsoft.com/office/drawing/2016/5/11/chartex" xmlns:cx6="http://schemas.microsoft.com/office/drawing/2016/5/12/chartex" xmlns:cx7="http://schemas.microsoft.com/office/drawing/2016/5/13/chartex" xmlns:cx8="http://schemas.microsoft.com/office/drawing/2016/5/14/chartex" xmlns:mc="http://schemas.openxmlformats.org/markup-compatibility/2006" xmlns:aink="http://schemas.microsoft.com/office/drawing/2016/ink" xmlns:am3d="http://schemas.microsoft.com/office/drawing/2017/model3d" xmlns:o="urn:schemas-microsoft-com:office:office" xmlns:r="http://schemas.openxmlformats.org/officeDocument/2006/relationships" xmlns:m="http://schemas.openxmlformats.org/officeDocument/2006/math" xmlns:v="urn:schemas-microsoft-com:vml" xmlns:wp14="http://schemas.microsoft.com/office/word/2010/wordprocessingDrawing" xmlns:wp="http://schemas.openxmlformats.org/drawingml/2006/wordprocessingDrawing" xmlns:w10="urn:schemas-microsoft-com:office:word" xmlns:w="http://schemas.openxmlformats.org/wordprocessingml/2006/main" xmlns:w14="http://schemas.microsoft.com/office/word/2010/wordml" xmlns:w15="http://schemas.microsoft.com/office/word/2012/wordml" xmlns:w16cid="http://schemas.microsoft.com/office/word/2016/wordml/cid" xmlns:w16se="http://schemas.microsoft.com/office/word/2015/wordml/symex" xmlns:wpg="http://schemas.microsoft.com/office/word/2010/wordprocessingGroup" xmlns:wpi="http://schemas.microsoft.com/office/word/2010/wordprocessingInk" xmlns:wne="http://schemas.microsoft.com/office/word/2006/wordml" xmlns:wps="http://schemas.microsoft.com/office/word/2010/wordprocessingShape" mc:Ignorable="w14 w15 w16se w16cid wp14">
   <w:footnote w:type="separator" w:id="-1">
     <w:p>
       <w:pPr>
@@ -1025,7 +975,7 @@
 </file>
 
 <file path=word/numbering.xml><?xml version="1.0" encoding="utf-8"?>
-<w:numbering xmlns:wpc="http://schemas.microsoft.com/office/word/2010/wordprocessingCanvas" xmlns:cx="http://schemas.microsoft.com/office/drawing/2014/chartex" xmlns:cx1="http://schemas.microsoft.com/office/drawing/2015/9/8/chartex" xmlns:cx2="http://schemas.microsoft.com/office/drawing/2015/10/21/chartex" xmlns:mc="http://schemas.openxmlformats.org/markup-compatibility/2006" xmlns:o="urn:schemas-microsoft-com:office:office" xmlns:r="http://schemas.openxmlformats.org/officeDocument/2006/relationships" xmlns:m="http://schemas.openxmlformats.org/officeDocument/2006/math" xmlns:v="urn:schemas-microsoft-com:vml" xmlns:wp14="http://schemas.microsoft.com/office/word/2010/wordprocessingDrawing" xmlns:wp="http://schemas.openxmlformats.org/drawingml/2006/wordprocessingDrawing" xmlns:w10="urn:schemas-microsoft-com:office:word" xmlns:w="http://schemas.openxmlformats.org/wordprocessingml/2006/main" xmlns:w14="http://schemas.microsoft.com/office/word/2010/wordml" xmlns:w15="http://schemas.microsoft.com/office/word/2012/wordml" xmlns:w16se="http://schemas.microsoft.com/office/word/2015/wordml/symex" xmlns:wpg="http://schemas.microsoft.com/office/word/2010/wordprocessingGroup" xmlns:wpi="http://schemas.microsoft.com/office/word/2010/wordprocessingInk" xmlns:wne="http://schemas.microsoft.com/office/word/2006/wordml" xmlns:wps="http://schemas.microsoft.com/office/word/2010/wordprocessingShape" mc:Ignorable="w14 w15 w16se wp14">
+<w:numbering xmlns:wpc="http://schemas.microsoft.com/office/word/2010/wordprocessingCanvas" xmlns:cx="http://schemas.microsoft.com/office/drawing/2014/chartex" xmlns:cx1="http://schemas.microsoft.com/office/drawing/2015/9/8/chartex" xmlns:cx2="http://schemas.microsoft.com/office/drawing/2015/10/21/chartex" xmlns:cx3="http://schemas.microsoft.com/office/drawing/2016/5/9/chartex" xmlns:cx4="http://schemas.microsoft.com/office/drawing/2016/5/10/chartex" xmlns:cx5="http://schemas.microsoft.com/office/drawing/2016/5/11/chartex" xmlns:cx6="http://schemas.microsoft.com/office/drawing/2016/5/12/chartex" xmlns:cx7="http://schemas.microsoft.com/office/drawing/2016/5/13/chartex" xmlns:cx8="http://schemas.microsoft.com/office/drawing/2016/5/14/chartex" xmlns:mc="http://schemas.openxmlformats.org/markup-compatibility/2006" xmlns:aink="http://schemas.microsoft.com/office/drawing/2016/ink" xmlns:am3d="http://schemas.microsoft.com/office/drawing/2017/model3d" xmlns:o="urn:schemas-microsoft-com:office:office" xmlns:r="http://schemas.openxmlformats.org/officeDocument/2006/relationships" xmlns:m="http://schemas.openxmlformats.org/officeDocument/2006/math" xmlns:v="urn:schemas-microsoft-com:vml" xmlns:wp14="http://schemas.microsoft.com/office/word/2010/wordprocessingDrawing" xmlns:wp="http://schemas.openxmlformats.org/drawingml/2006/wordprocessingDrawing" xmlns:w10="urn:schemas-microsoft-com:office:word" xmlns:w="http://schemas.openxmlformats.org/wordprocessingml/2006/main" xmlns:w14="http://schemas.microsoft.com/office/word/2010/wordml" xmlns:w15="http://schemas.microsoft.com/office/word/2012/wordml" xmlns:w16cid="http://schemas.microsoft.com/office/word/2016/wordml/cid" xmlns:w16se="http://schemas.microsoft.com/office/word/2015/wordml/symex" xmlns:wpg="http://schemas.microsoft.com/office/word/2010/wordprocessingGroup" xmlns:wpi="http://schemas.microsoft.com/office/word/2010/wordprocessingInk" xmlns:wne="http://schemas.microsoft.com/office/word/2006/wordml" xmlns:wps="http://schemas.microsoft.com/office/word/2010/wordprocessingShape" mc:Ignorable="w14 w15 w16se w16cid wp14">
   <w:abstractNum w:abstractNumId="0" w15:restartNumberingAfterBreak="0">
     <w:nsid w:val="0C2507A3"/>
     <w:multiLevelType w:val="hybridMultilevel"/>
@@ -1146,7 +1096,7 @@
 </file>
 
 <file path=word/styles.xml><?xml version="1.0" encoding="utf-8"?>
-<w:styles xmlns:mc="http://schemas.openxmlformats.org/markup-compatibility/2006" xmlns:r="http://schemas.openxmlformats.org/officeDocument/2006/relationships" xmlns:w="http://schemas.openxmlformats.org/wordprocessingml/2006/main" xmlns:w14="http://schemas.microsoft.com/office/word/2010/wordml" xmlns:w15="http://schemas.microsoft.com/office/word/2012/wordml" xmlns:w16se="http://schemas.microsoft.com/office/word/2015/wordml/symex" mc:Ignorable="w14 w15 w16se">
+<w:styles xmlns:mc="http://schemas.openxmlformats.org/markup-compatibility/2006" xmlns:r="http://schemas.openxmlformats.org/officeDocument/2006/relationships" xmlns:w="http://schemas.openxmlformats.org/wordprocessingml/2006/main" xmlns:w14="http://schemas.microsoft.com/office/word/2010/wordml" xmlns:w15="http://schemas.microsoft.com/office/word/2012/wordml" xmlns:w16cid="http://schemas.microsoft.com/office/word/2016/wordml/cid" xmlns:w16se="http://schemas.microsoft.com/office/word/2015/wordml/symex" mc:Ignorable="w14 w15 w16se w16cid">
   <w:docDefaults>
     <w:rPrDefault>
       <w:rPr>
@@ -1162,7 +1112,7 @@
       </w:pPr>
     </w:pPrDefault>
   </w:docDefaults>
-  <w:latentStyles w:defLockedState="0" w:defUIPriority="99" w:defSemiHidden="0" w:defUnhideWhenUsed="0" w:defQFormat="0" w:count="372">
+  <w:latentStyles w:defLockedState="0" w:defUIPriority="99" w:defSemiHidden="0" w:defUnhideWhenUsed="0" w:defQFormat="0" w:count="376">
     <w:lsdException w:name="Normal" w:uiPriority="0" w:qFormat="1"/>
     <w:lsdException w:name="heading 1" w:uiPriority="9" w:qFormat="1"/>
     <w:lsdException w:name="heading 2" w:semiHidden="1" w:uiPriority="9" w:unhideWhenUsed="1" w:qFormat="1"/>
@@ -1268,7 +1218,6 @@
     <w:lsdException w:name="HTML Sample" w:semiHidden="1" w:unhideWhenUsed="1"/>
     <w:lsdException w:name="HTML Typewriter" w:semiHidden="1" w:unhideWhenUsed="1"/>
     <w:lsdException w:name="HTML Variable" w:semiHidden="1" w:unhideWhenUsed="1"/>
-    <w:lsdException w:name="Normal Table" w:semiHidden="1" w:unhideWhenUsed="1"/>
     <w:lsdException w:name="annotation subject" w:semiHidden="1" w:unhideWhenUsed="1"/>
     <w:lsdException w:name="No List" w:semiHidden="1" w:unhideWhenUsed="1"/>
     <w:lsdException w:name="Outline List 1" w:semiHidden="1" w:unhideWhenUsed="1"/>
@@ -1312,10 +1261,8 @@
     <w:lsdException w:name="Table Elegant" w:semiHidden="1" w:unhideWhenUsed="1"/>
     <w:lsdException w:name="Table Professional" w:semiHidden="1" w:unhideWhenUsed="1"/>
     <w:lsdException w:name="Table Subtle 1" w:semiHidden="1" w:unhideWhenUsed="1"/>
-    <w:lsdException w:name="Table Subtle 2" w:semiHidden="1" w:unhideWhenUsed="1"/>
     <w:lsdException w:name="Table Web 1" w:semiHidden="1" w:unhideWhenUsed="1"/>
     <w:lsdException w:name="Table Web 2" w:semiHidden="1" w:unhideWhenUsed="1"/>
-    <w:lsdException w:name="Table Web 3" w:semiHidden="1" w:unhideWhenUsed="1"/>
     <w:lsdException w:name="Balloon Text" w:semiHidden="1" w:unhideWhenUsed="1"/>
     <w:lsdException w:name="Table Grid" w:uiPriority="39"/>
     <w:lsdException w:name="Table Theme" w:semiHidden="1" w:unhideWhenUsed="1"/>
@@ -1535,6 +1482,10 @@
     <w:lsdException w:name="List Table 6 Colorful Accent 6" w:uiPriority="51"/>
     <w:lsdException w:name="List Table 7 Colorful Accent 6" w:uiPriority="52"/>
     <w:lsdException w:name="Mention" w:semiHidden="1" w:unhideWhenUsed="1"/>
+    <w:lsdException w:name="Smart Hyperlink" w:semiHidden="1" w:unhideWhenUsed="1"/>
+    <w:lsdException w:name="Hashtag" w:semiHidden="1" w:unhideWhenUsed="1"/>
+    <w:lsdException w:name="Unresolved Mention" w:semiHidden="1" w:unhideWhenUsed="1"/>
+    <w:lsdException w:name="Smart Link" w:semiHidden="1" w:unhideWhenUsed="1"/>
   </w:latentStyles>
   <w:style w:type="paragraph" w:default="1" w:styleId="Normal">
     <w:name w:val="Normal"/>

</xml_diff>